<commit_message>
Correação atividade aula 23 III Revisão
</commit_message>
<xml_diff>
--- a/aula23/aula23_III_revisao.docx
+++ b/aula23/aula23_III_revisao.docx
@@ -174,9 +174,9 @@
       </w:r>
     </w:p>
     <w:p>
-      <w:pPr>
-        <w:ind w:firstLine="708"/>
-      </w:pPr>
+      <w:r>
+        <w:tab/>
+      </w:r>
       <w:proofErr w:type="spellStart"/>
       <w:r>
         <w:t>id_produto</w:t>
@@ -1628,15 +1628,7 @@
     </w:p>
     <w:p>
       <w:r>
-        <w:t xml:space="preserve">SELECT COUNT(nome), marca, </w:t>
-      </w:r>
-      <w:proofErr w:type="spellStart"/>
-      <w:r>
-        <w:t>estoque_disponivel</w:t>
-      </w:r>
-      <w:proofErr w:type="spellEnd"/>
-      <w:r>
-        <w:t xml:space="preserve"> FROM </w:t>
+        <w:t xml:space="preserve">SELECT marca, COUNT(nome) AS `total de produto` FROM </w:t>
       </w:r>
       <w:proofErr w:type="spellStart"/>
       <w:r>
@@ -1651,15 +1643,7 @@
     </w:p>
     <w:p>
       <w:r>
-        <w:t xml:space="preserve">HAVING </w:t>
-      </w:r>
-      <w:proofErr w:type="spellStart"/>
-      <w:r>
-        <w:t>estoque_disponivel</w:t>
-      </w:r>
-      <w:proofErr w:type="spellEnd"/>
-      <w:r>
-        <w:t xml:space="preserve"> &gt; '5';</w:t>
+        <w:t>HAVING COUNT(nome) &gt; '5';</w:t>
       </w:r>
     </w:p>
     <w:sectPr>

</xml_diff>